<commit_message>
seperate qrcode generation files, updated main
</commit_message>
<xml_diff>
--- a/template.docx
+++ b/template.docx
@@ -45,80 +45,6 @@
           <w:szCs w:val="40"/>
         </w:rPr>
         <w:t>botanical</w:t>
-      </w:r>
-      <w:r>
-        <w:rPr>
-          <w:rFonts w:ascii="HOEFLER TEXT BLACK" w:hAnsi="HOEFLER TEXT BLACK"/>
-          <w:b/>
-          <w:bCs/>
-          <w:sz w:val="40"/>
-          <w:szCs w:val="40"/>
-        </w:rPr>
-        <w:t>n</w:t>
-      </w:r>
-      <w:r>
-        <w:rPr>
-          <w:rFonts w:ascii="HOEFLER TEXT BLACK" w:hAnsi="HOEFLER TEXT BLACK"/>
-          <w:b/>
-          <w:bCs/>
-          <w:sz w:val="40"/>
-          <w:szCs w:val="40"/>
-        </w:rPr>
-        <w:t>ame</w:t>
-      </w:r>
-      <w:proofErr w:type="spellEnd"/>
-      <w:r>
-        <w:rPr>
-          <w:rFonts w:ascii="HOEFLER TEXT BLACK" w:hAnsi="HOEFLER TEXT BLACK"/>
-          <w:b/>
-          <w:bCs/>
-          <w:sz w:val="40"/>
-          <w:szCs w:val="40"/>
-        </w:rPr>
-        <w:t>}}</w:t>
-      </w:r>
-    </w:p>
-    <w:p>
-      <w:pPr>
-        <w:jc w:val="center"/>
-        <w:rPr>
-          <w:rFonts w:ascii="HOEFLER TEXT BLACK" w:hAnsi="HOEFLER TEXT BLACK"/>
-          <w:b/>
-          <w:bCs/>
-          <w:sz w:val="40"/>
-          <w:szCs w:val="40"/>
-        </w:rPr>
-      </w:pPr>
-      <w:r>
-        <w:rPr>
-          <w:rFonts w:ascii="HOEFLER TEXT BLACK" w:hAnsi="HOEFLER TEXT BLACK"/>
-          <w:b/>
-          <w:bCs/>
-          <w:sz w:val="40"/>
-          <w:szCs w:val="40"/>
-        </w:rPr>
-        <w:t>{{</w:t>
-      </w:r>
-      <w:proofErr w:type="spellStart"/>
-      <w:r>
-        <w:rPr>
-          <w:rFonts w:ascii="HOEFLER TEXT BLACK" w:hAnsi="HOEFLER TEXT BLACK"/>
-          <w:b/>
-          <w:bCs/>
-          <w:sz w:val="40"/>
-          <w:szCs w:val="40"/>
-        </w:rPr>
-        <w:t>f</w:t>
-      </w:r>
-      <w:r>
-        <w:rPr>
-          <w:rFonts w:ascii="HOEFLER TEXT BLACK" w:hAnsi="HOEFLER TEXT BLACK"/>
-          <w:b/>
-          <w:bCs/>
-          <w:sz w:val="40"/>
-          <w:szCs w:val="40"/>
-        </w:rPr>
-        <w:t>amily</w:t>
       </w:r>
       <w:r>
         <w:rPr>

</xml_diff>